<commit_message>
update story & worker
</commit_message>
<xml_diff>
--- a/TASK & DESIGN DOCUMENT/GameStoryline.docx
+++ b/TASK & DESIGN DOCUMENT/GameStoryline.docx
@@ -272,6 +272,767 @@
         <w:t>Setelah mendapat jaket pekerja, mereka telah dapat mengelebui para penumpang dan CCTV, tetapi tidak dengan pekerja. Sehingga Main Character perlu mencari menghindari kecurigaan para pekerja dengan tidak berlari dan berdiri terlalu dekat dengan para pekerja  (gameplay 6).</w:t>
       </w:r>
     </w:p>
+    <w:tbl>
+      <w:tblPr>
+        <w:tblStyle w:val="4"/>
+        <w:tblW w:w="0" w:type="auto"/>
+        <w:tblInd w:w="0" w:type="dxa"/>
+        <w:tblBorders>
+          <w:top w:val="single" w:color="auto" w:sz="4" w:space="0"/>
+          <w:left w:val="single" w:color="auto" w:sz="4" w:space="0"/>
+          <w:bottom w:val="single" w:color="auto" w:sz="4" w:space="0"/>
+          <w:right w:val="single" w:color="auto" w:sz="4" w:space="0"/>
+          <w:insideH w:val="single" w:color="auto" w:sz="4" w:space="0"/>
+          <w:insideV w:val="single" w:color="auto" w:sz="4" w:space="0"/>
+        </w:tblBorders>
+        <w:tblLayout w:type="autofit"/>
+        <w:tblCellMar>
+          <w:left w:w="108" w:type="dxa"/>
+          <w:right w:w="108" w:type="dxa"/>
+        </w:tblCellMar>
+      </w:tblPr>
+      <w:tblGrid>
+        <w:gridCol w:w="2258"/>
+        <w:gridCol w:w="2299"/>
+        <w:gridCol w:w="2725"/>
+        <w:gridCol w:w="2294"/>
+      </w:tblGrid>
+      <w:tr>
+        <w:tblPrEx>
+          <w:tblBorders>
+            <w:top w:val="single" w:color="auto" w:sz="4" w:space="0"/>
+            <w:left w:val="single" w:color="auto" w:sz="4" w:space="0"/>
+            <w:bottom w:val="single" w:color="auto" w:sz="4" w:space="0"/>
+            <w:right w:val="single" w:color="auto" w:sz="4" w:space="0"/>
+            <w:insideH w:val="single" w:color="auto" w:sz="4" w:space="0"/>
+            <w:insideV w:val="single" w:color="auto" w:sz="4" w:space="0"/>
+          </w:tblBorders>
+        </w:tblPrEx>
+        <w:tc>
+          <w:tcPr>
+            <w:tcW w:w="2394" w:type="dxa"/>
+          </w:tcPr>
+          <w:p>
+            <w:pPr>
+              <w:rPr>
+                <w:rFonts w:hint="default"/>
+                <w:vertAlign w:val="baseline"/>
+                <w:lang w:val="en-US"/>
+              </w:rPr>
+            </w:pPr>
+            <w:r>
+              <w:rPr>
+                <w:rFonts w:hint="default"/>
+                <w:vertAlign w:val="baseline"/>
+                <w:lang w:val="en-US"/>
+              </w:rPr>
+              <w:t>Gameplay</w:t>
+            </w:r>
+          </w:p>
+        </w:tc>
+        <w:tc>
+          <w:tcPr>
+            <w:tcW w:w="2394" w:type="dxa"/>
+          </w:tcPr>
+          <w:p>
+            <w:pPr>
+              <w:rPr>
+                <w:rFonts w:hint="default"/>
+                <w:vertAlign w:val="baseline"/>
+                <w:lang w:val="en-US"/>
+              </w:rPr>
+            </w:pPr>
+            <w:r>
+              <w:rPr>
+                <w:rFonts w:hint="default"/>
+                <w:vertAlign w:val="baseline"/>
+                <w:lang w:val="en-US"/>
+              </w:rPr>
+              <w:t>Task</w:t>
+            </w:r>
+          </w:p>
+        </w:tc>
+        <w:tc>
+          <w:tcPr>
+            <w:tcW w:w="2394" w:type="dxa"/>
+          </w:tcPr>
+          <w:p>
+            <w:pPr>
+              <w:rPr>
+                <w:rFonts w:hint="default"/>
+                <w:vertAlign w:val="baseline"/>
+                <w:lang w:val="en-US"/>
+              </w:rPr>
+            </w:pPr>
+            <w:r>
+              <w:rPr>
+                <w:rFonts w:hint="default"/>
+                <w:vertAlign w:val="baseline"/>
+                <w:lang w:val="en-US"/>
+              </w:rPr>
+              <w:t>BackStory</w:t>
+            </w:r>
+          </w:p>
+        </w:tc>
+        <w:tc>
+          <w:tcPr>
+            <w:tcW w:w="2394" w:type="dxa"/>
+          </w:tcPr>
+          <w:p>
+            <w:pPr>
+              <w:rPr>
+                <w:rFonts w:hint="default"/>
+                <w:vertAlign w:val="baseline"/>
+                <w:lang w:val="en-US"/>
+              </w:rPr>
+            </w:pPr>
+            <w:r>
+              <w:rPr>
+                <w:rFonts w:hint="default"/>
+                <w:vertAlign w:val="baseline"/>
+                <w:lang w:val="en-US"/>
+              </w:rPr>
+              <w:t>Catatan</w:t>
+            </w:r>
+          </w:p>
+        </w:tc>
+      </w:tr>
+      <w:tr>
+        <w:tblPrEx>
+          <w:tblBorders>
+            <w:top w:val="single" w:color="auto" w:sz="4" w:space="0"/>
+            <w:left w:val="single" w:color="auto" w:sz="4" w:space="0"/>
+            <w:bottom w:val="single" w:color="auto" w:sz="4" w:space="0"/>
+            <w:right w:val="single" w:color="auto" w:sz="4" w:space="0"/>
+            <w:insideH w:val="single" w:color="auto" w:sz="4" w:space="0"/>
+            <w:insideV w:val="single" w:color="auto" w:sz="4" w:space="0"/>
+          </w:tblBorders>
+          <w:tblCellMar>
+            <w:left w:w="108" w:type="dxa"/>
+            <w:right w:w="108" w:type="dxa"/>
+          </w:tblCellMar>
+        </w:tblPrEx>
+        <w:tc>
+          <w:tcPr>
+            <w:tcW w:w="2394" w:type="dxa"/>
+          </w:tcPr>
+          <w:p>
+            <w:pPr>
+              <w:rPr>
+                <w:vertAlign w:val="baseline"/>
+              </w:rPr>
+            </w:pPr>
+          </w:p>
+        </w:tc>
+        <w:tc>
+          <w:tcPr>
+            <w:tcW w:w="2394" w:type="dxa"/>
+          </w:tcPr>
+          <w:p>
+            <w:pPr>
+              <w:rPr>
+                <w:rFonts w:hint="default"/>
+                <w:vertAlign w:val="baseline"/>
+                <w:lang w:val="en-US"/>
+              </w:rPr>
+            </w:pPr>
+            <w:r>
+              <w:rPr>
+                <w:rFonts w:hint="default"/>
+                <w:vertAlign w:val="baseline"/>
+                <w:lang w:val="en-US"/>
+              </w:rPr>
+              <w:t>Meet with ur friend in the train station beneath the mango tree (example)</w:t>
+            </w:r>
+          </w:p>
+        </w:tc>
+        <w:tc>
+          <w:tcPr>
+            <w:tcW w:w="2394" w:type="dxa"/>
+          </w:tcPr>
+          <w:p>
+            <w:pPr>
+              <w:rPr>
+                <w:vertAlign w:val="baseline"/>
+              </w:rPr>
+            </w:pPr>
+            <w:r>
+              <w:t xml:space="preserve">Cerita bermula ketika Main Character sampai pada tempat/spot untuk melakukan trainsurfing. Hal pertama yang dilakukan adalah bertemu teman sesame train surfer pada sebuah taman dekat stasiun </w:t>
+            </w:r>
+          </w:p>
+        </w:tc>
+        <w:tc>
+          <w:tcPr>
+            <w:tcW w:w="2394" w:type="dxa"/>
+          </w:tcPr>
+          <w:p>
+            <w:pPr>
+              <w:rPr>
+                <w:vertAlign w:val="baseline"/>
+              </w:rPr>
+            </w:pPr>
+          </w:p>
+        </w:tc>
+      </w:tr>
+      <w:tr>
+        <w:tblPrEx>
+          <w:tblBorders>
+            <w:top w:val="single" w:color="auto" w:sz="4" w:space="0"/>
+            <w:left w:val="single" w:color="auto" w:sz="4" w:space="0"/>
+            <w:bottom w:val="single" w:color="auto" w:sz="4" w:space="0"/>
+            <w:right w:val="single" w:color="auto" w:sz="4" w:space="0"/>
+            <w:insideH w:val="single" w:color="auto" w:sz="4" w:space="0"/>
+            <w:insideV w:val="single" w:color="auto" w:sz="4" w:space="0"/>
+          </w:tblBorders>
+        </w:tblPrEx>
+        <w:tc>
+          <w:tcPr>
+            <w:tcW w:w="2394" w:type="dxa"/>
+          </w:tcPr>
+          <w:p>
+            <w:pPr>
+              <w:rPr>
+                <w:vertAlign w:val="baseline"/>
+              </w:rPr>
+            </w:pPr>
+          </w:p>
+        </w:tc>
+        <w:tc>
+          <w:tcPr>
+            <w:tcW w:w="2394" w:type="dxa"/>
+          </w:tcPr>
+          <w:p>
+            <w:pPr>
+              <w:rPr>
+                <w:rFonts w:hint="default"/>
+                <w:vertAlign w:val="baseline"/>
+                <w:lang w:val="en-US"/>
+              </w:rPr>
+            </w:pPr>
+            <w:r>
+              <w:rPr>
+                <w:rFonts w:hint="default"/>
+                <w:vertAlign w:val="baseline"/>
+                <w:lang w:val="en-US"/>
+              </w:rPr>
+              <w:t>Temukan tuas pengungkit untuk memindahkan batu besar yang menutupi lubang.</w:t>
+            </w:r>
+          </w:p>
+        </w:tc>
+        <w:tc>
+          <w:tcPr>
+            <w:tcW w:w="2394" w:type="dxa"/>
+          </w:tcPr>
+          <w:p>
+            <w:r>
+              <w:t xml:space="preserve">Setelah itu mereka perlu mencari jalan untuk ke tempat locomotive/wagon/gerbong yang akan mereka kendarai(surf). Mereka mendapati sebuah pagar yang rusak bagian bawahnya dan dapat dilalui dengan cara merangkak (gameplay 2). </w:t>
+            </w:r>
+            <w:r>
+              <w:rPr>
+                <w:rFonts w:hint="default"/>
+                <w:lang w:val="en-US"/>
+              </w:rPr>
+              <w:t xml:space="preserve">Akan tetapi lubang rusak tersebut ditutupi oleh batu. Pemain perlu mencari alat untuk memindahkan batu besar itu. </w:t>
+            </w:r>
+            <w:r>
+              <w:t xml:space="preserve">Setelah itu mereka turun ke trotoar, jalur kereta (cutscene). </w:t>
+            </w:r>
+          </w:p>
+          <w:p>
+            <w:pPr>
+              <w:rPr>
+                <w:vertAlign w:val="baseline"/>
+              </w:rPr>
+            </w:pPr>
+          </w:p>
+        </w:tc>
+        <w:tc>
+          <w:tcPr>
+            <w:tcW w:w="2394" w:type="dxa"/>
+          </w:tcPr>
+          <w:p>
+            <w:pPr>
+              <w:rPr>
+                <w:vertAlign w:val="baseline"/>
+              </w:rPr>
+            </w:pPr>
+          </w:p>
+        </w:tc>
+      </w:tr>
+      <w:tr>
+        <w:tblPrEx>
+          <w:tblBorders>
+            <w:top w:val="single" w:color="auto" w:sz="4" w:space="0"/>
+            <w:left w:val="single" w:color="auto" w:sz="4" w:space="0"/>
+            <w:bottom w:val="single" w:color="auto" w:sz="4" w:space="0"/>
+            <w:right w:val="single" w:color="auto" w:sz="4" w:space="0"/>
+            <w:insideH w:val="single" w:color="auto" w:sz="4" w:space="0"/>
+            <w:insideV w:val="single" w:color="auto" w:sz="4" w:space="0"/>
+          </w:tblBorders>
+        </w:tblPrEx>
+        <w:tc>
+          <w:tcPr>
+            <w:tcW w:w="2394" w:type="dxa"/>
+          </w:tcPr>
+          <w:p>
+            <w:pPr>
+              <w:rPr>
+                <w:vertAlign w:val="baseline"/>
+              </w:rPr>
+            </w:pPr>
+          </w:p>
+        </w:tc>
+        <w:tc>
+          <w:tcPr>
+            <w:tcW w:w="2394" w:type="dxa"/>
+          </w:tcPr>
+          <w:p>
+            <w:pPr>
+              <w:rPr>
+                <w:rFonts w:hint="default"/>
+                <w:vertAlign w:val="baseline"/>
+                <w:lang w:val="en-US"/>
+              </w:rPr>
+            </w:pPr>
+            <w:r>
+              <w:rPr>
+                <w:rFonts w:hint="default"/>
+                <w:vertAlign w:val="baseline"/>
+                <w:lang w:val="en-US"/>
+              </w:rPr>
+              <w:t>Berjalan pelan-pelan untuk melewati terowongan</w:t>
+            </w:r>
+            <w:bookmarkStart w:id="0" w:name="_GoBack"/>
+            <w:bookmarkEnd w:id="0"/>
+          </w:p>
+        </w:tc>
+        <w:tc>
+          <w:tcPr>
+            <w:tcW w:w="2394" w:type="dxa"/>
+          </w:tcPr>
+          <w:p>
+            <w:r>
+              <w:t>Kemudian setelah itu mereka berjalan melalui terowongan, jembatan jalan. Mereka disini tidak diperbolehkan berlari, karena akan suara berlari akan menggema dan bisa diketahui oleh pekerja di lapangan stasiun kereta tersebut (gameplay 3).</w:t>
+            </w:r>
+          </w:p>
+          <w:p>
+            <w:pPr>
+              <w:rPr>
+                <w:vertAlign w:val="baseline"/>
+              </w:rPr>
+            </w:pPr>
+          </w:p>
+        </w:tc>
+        <w:tc>
+          <w:tcPr>
+            <w:tcW w:w="2394" w:type="dxa"/>
+          </w:tcPr>
+          <w:p>
+            <w:pPr>
+              <w:rPr>
+                <w:rFonts w:hint="default"/>
+                <w:vertAlign w:val="baseline"/>
+                <w:lang w:val="en-US"/>
+              </w:rPr>
+            </w:pPr>
+            <w:r>
+              <w:rPr>
+                <w:rFonts w:hint="default"/>
+                <w:vertAlign w:val="baseline"/>
+                <w:lang w:val="en-US"/>
+              </w:rPr>
+              <w:t>Berikan cinematic melewati terowongan yang menimbulkan gema sehingga membuat penjaga bereaksi</w:t>
+            </w:r>
+          </w:p>
+        </w:tc>
+      </w:tr>
+      <w:tr>
+        <w:tblPrEx>
+          <w:tblBorders>
+            <w:top w:val="single" w:color="auto" w:sz="4" w:space="0"/>
+            <w:left w:val="single" w:color="auto" w:sz="4" w:space="0"/>
+            <w:bottom w:val="single" w:color="auto" w:sz="4" w:space="0"/>
+            <w:right w:val="single" w:color="auto" w:sz="4" w:space="0"/>
+            <w:insideH w:val="single" w:color="auto" w:sz="4" w:space="0"/>
+            <w:insideV w:val="single" w:color="auto" w:sz="4" w:space="0"/>
+          </w:tblBorders>
+          <w:tblCellMar>
+            <w:left w:w="108" w:type="dxa"/>
+            <w:right w:w="108" w:type="dxa"/>
+          </w:tblCellMar>
+        </w:tblPrEx>
+        <w:tc>
+          <w:tcPr>
+            <w:tcW w:w="2394" w:type="dxa"/>
+          </w:tcPr>
+          <w:p>
+            <w:pPr>
+              <w:rPr>
+                <w:vertAlign w:val="baseline"/>
+              </w:rPr>
+            </w:pPr>
+          </w:p>
+        </w:tc>
+        <w:tc>
+          <w:tcPr>
+            <w:tcW w:w="2394" w:type="dxa"/>
+          </w:tcPr>
+          <w:p>
+            <w:pPr>
+              <w:rPr>
+                <w:vertAlign w:val="baseline"/>
+              </w:rPr>
+            </w:pPr>
+          </w:p>
+        </w:tc>
+        <w:tc>
+          <w:tcPr>
+            <w:tcW w:w="2394" w:type="dxa"/>
+          </w:tcPr>
+          <w:p>
+            <w:pPr>
+              <w:rPr>
+                <w:vertAlign w:val="baseline"/>
+              </w:rPr>
+            </w:pPr>
+            <w:r>
+              <w:t xml:space="preserve">Setelah melewati terowongan, untuk menuju gerbong yang dituju, mereka terhalangi oleh kamera CCTV. Untuk mengelabui CCTV, mereka perlu terlihat seperti para pekerja, yaitu menggunakan jaket para pekerja (gameplay 4). </w:t>
+            </w:r>
+          </w:p>
+        </w:tc>
+        <w:tc>
+          <w:tcPr>
+            <w:tcW w:w="2394" w:type="dxa"/>
+          </w:tcPr>
+          <w:p>
+            <w:pPr>
+              <w:rPr>
+                <w:vertAlign w:val="baseline"/>
+              </w:rPr>
+            </w:pPr>
+          </w:p>
+        </w:tc>
+      </w:tr>
+      <w:tr>
+        <w:tblPrEx>
+          <w:tblBorders>
+            <w:top w:val="single" w:color="auto" w:sz="4" w:space="0"/>
+            <w:left w:val="single" w:color="auto" w:sz="4" w:space="0"/>
+            <w:bottom w:val="single" w:color="auto" w:sz="4" w:space="0"/>
+            <w:right w:val="single" w:color="auto" w:sz="4" w:space="0"/>
+            <w:insideH w:val="single" w:color="auto" w:sz="4" w:space="0"/>
+            <w:insideV w:val="single" w:color="auto" w:sz="4" w:space="0"/>
+          </w:tblBorders>
+          <w:tblCellMar>
+            <w:left w:w="108" w:type="dxa"/>
+            <w:right w:w="108" w:type="dxa"/>
+          </w:tblCellMar>
+        </w:tblPrEx>
+        <w:tc>
+          <w:tcPr>
+            <w:tcW w:w="2394" w:type="dxa"/>
+          </w:tcPr>
+          <w:p>
+            <w:pPr>
+              <w:rPr>
+                <w:vertAlign w:val="baseline"/>
+              </w:rPr>
+            </w:pPr>
+          </w:p>
+        </w:tc>
+        <w:tc>
+          <w:tcPr>
+            <w:tcW w:w="2394" w:type="dxa"/>
+          </w:tcPr>
+          <w:p>
+            <w:pPr>
+              <w:rPr>
+                <w:vertAlign w:val="baseline"/>
+              </w:rPr>
+            </w:pPr>
+          </w:p>
+        </w:tc>
+        <w:tc>
+          <w:tcPr>
+            <w:tcW w:w="2394" w:type="dxa"/>
+          </w:tcPr>
+          <w:p>
+            <w:pPr>
+              <w:rPr>
+                <w:vertAlign w:val="baseline"/>
+              </w:rPr>
+            </w:pPr>
+            <w:r>
+              <w:t xml:space="preserve">Sembari menuju tempat untuk mengambil jaket, yaitu disuatu bangunan dekat bangunan utama stasiun kereta. mereka perlu menghindar dari penglihatan para pekerja dan penumpang di statsiun  (gameplay 5). </w:t>
+            </w:r>
+          </w:p>
+        </w:tc>
+        <w:tc>
+          <w:tcPr>
+            <w:tcW w:w="2394" w:type="dxa"/>
+          </w:tcPr>
+          <w:p>
+            <w:pPr>
+              <w:rPr>
+                <w:vertAlign w:val="baseline"/>
+              </w:rPr>
+            </w:pPr>
+          </w:p>
+        </w:tc>
+      </w:tr>
+      <w:tr>
+        <w:tblPrEx>
+          <w:tblBorders>
+            <w:top w:val="single" w:color="auto" w:sz="4" w:space="0"/>
+            <w:left w:val="single" w:color="auto" w:sz="4" w:space="0"/>
+            <w:bottom w:val="single" w:color="auto" w:sz="4" w:space="0"/>
+            <w:right w:val="single" w:color="auto" w:sz="4" w:space="0"/>
+            <w:insideH w:val="single" w:color="auto" w:sz="4" w:space="0"/>
+            <w:insideV w:val="single" w:color="auto" w:sz="4" w:space="0"/>
+          </w:tblBorders>
+        </w:tblPrEx>
+        <w:tc>
+          <w:tcPr>
+            <w:tcW w:w="2394" w:type="dxa"/>
+          </w:tcPr>
+          <w:p>
+            <w:pPr>
+              <w:rPr>
+                <w:vertAlign w:val="baseline"/>
+              </w:rPr>
+            </w:pPr>
+          </w:p>
+        </w:tc>
+        <w:tc>
+          <w:tcPr>
+            <w:tcW w:w="2394" w:type="dxa"/>
+          </w:tcPr>
+          <w:p>
+            <w:pPr>
+              <w:rPr>
+                <w:vertAlign w:val="baseline"/>
+              </w:rPr>
+            </w:pPr>
+          </w:p>
+        </w:tc>
+        <w:tc>
+          <w:tcPr>
+            <w:tcW w:w="2394" w:type="dxa"/>
+          </w:tcPr>
+          <w:p>
+            <w:r>
+              <w:t>Setelah mendapat jaket pekerja, mereka telah dapat mengelebui para penumpang dan CCTV, tetapi tidak dengan pekerja. Sehingga Main Character perlu mencari menghindari kecurigaan para pekerja dengan tidak berlari dan berdiri terlalu dekat dengan para pekerja  (gameplay 6).</w:t>
+            </w:r>
+          </w:p>
+          <w:p>
+            <w:pPr>
+              <w:rPr>
+                <w:vertAlign w:val="baseline"/>
+              </w:rPr>
+            </w:pPr>
+          </w:p>
+        </w:tc>
+        <w:tc>
+          <w:tcPr>
+            <w:tcW w:w="2394" w:type="dxa"/>
+          </w:tcPr>
+          <w:p>
+            <w:pPr>
+              <w:rPr>
+                <w:vertAlign w:val="baseline"/>
+              </w:rPr>
+            </w:pPr>
+          </w:p>
+        </w:tc>
+      </w:tr>
+      <w:tr>
+        <w:tblPrEx>
+          <w:tblBorders>
+            <w:top w:val="single" w:color="auto" w:sz="4" w:space="0"/>
+            <w:left w:val="single" w:color="auto" w:sz="4" w:space="0"/>
+            <w:bottom w:val="single" w:color="auto" w:sz="4" w:space="0"/>
+            <w:right w:val="single" w:color="auto" w:sz="4" w:space="0"/>
+            <w:insideH w:val="single" w:color="auto" w:sz="4" w:space="0"/>
+            <w:insideV w:val="single" w:color="auto" w:sz="4" w:space="0"/>
+          </w:tblBorders>
+          <w:tblCellMar>
+            <w:left w:w="108" w:type="dxa"/>
+            <w:right w:w="108" w:type="dxa"/>
+          </w:tblCellMar>
+        </w:tblPrEx>
+        <w:tc>
+          <w:tcPr>
+            <w:tcW w:w="2394" w:type="dxa"/>
+          </w:tcPr>
+          <w:p>
+            <w:pPr>
+              <w:rPr>
+                <w:vertAlign w:val="baseline"/>
+              </w:rPr>
+            </w:pPr>
+          </w:p>
+        </w:tc>
+        <w:tc>
+          <w:tcPr>
+            <w:tcW w:w="2394" w:type="dxa"/>
+          </w:tcPr>
+          <w:p>
+            <w:pPr>
+              <w:rPr>
+                <w:vertAlign w:val="baseline"/>
+              </w:rPr>
+            </w:pPr>
+          </w:p>
+        </w:tc>
+        <w:tc>
+          <w:tcPr>
+            <w:tcW w:w="2394" w:type="dxa"/>
+          </w:tcPr>
+          <w:p>
+            <w:pPr>
+              <w:rPr>
+                <w:vertAlign w:val="baseline"/>
+              </w:rPr>
+            </w:pPr>
+          </w:p>
+        </w:tc>
+        <w:tc>
+          <w:tcPr>
+            <w:tcW w:w="2394" w:type="dxa"/>
+          </w:tcPr>
+          <w:p>
+            <w:pPr>
+              <w:rPr>
+                <w:vertAlign w:val="baseline"/>
+              </w:rPr>
+            </w:pPr>
+          </w:p>
+        </w:tc>
+      </w:tr>
+      <w:tr>
+        <w:tblPrEx>
+          <w:tblBorders>
+            <w:top w:val="single" w:color="auto" w:sz="4" w:space="0"/>
+            <w:left w:val="single" w:color="auto" w:sz="4" w:space="0"/>
+            <w:bottom w:val="single" w:color="auto" w:sz="4" w:space="0"/>
+            <w:right w:val="single" w:color="auto" w:sz="4" w:space="0"/>
+            <w:insideH w:val="single" w:color="auto" w:sz="4" w:space="0"/>
+            <w:insideV w:val="single" w:color="auto" w:sz="4" w:space="0"/>
+          </w:tblBorders>
+        </w:tblPrEx>
+        <w:tc>
+          <w:tcPr>
+            <w:tcW w:w="2394" w:type="dxa"/>
+          </w:tcPr>
+          <w:p>
+            <w:pPr>
+              <w:rPr>
+                <w:vertAlign w:val="baseline"/>
+              </w:rPr>
+            </w:pPr>
+          </w:p>
+        </w:tc>
+        <w:tc>
+          <w:tcPr>
+            <w:tcW w:w="2394" w:type="dxa"/>
+          </w:tcPr>
+          <w:p>
+            <w:pPr>
+              <w:rPr>
+                <w:vertAlign w:val="baseline"/>
+              </w:rPr>
+            </w:pPr>
+          </w:p>
+        </w:tc>
+        <w:tc>
+          <w:tcPr>
+            <w:tcW w:w="2394" w:type="dxa"/>
+          </w:tcPr>
+          <w:p>
+            <w:pPr>
+              <w:rPr>
+                <w:vertAlign w:val="baseline"/>
+              </w:rPr>
+            </w:pPr>
+          </w:p>
+        </w:tc>
+        <w:tc>
+          <w:tcPr>
+            <w:tcW w:w="2394" w:type="dxa"/>
+          </w:tcPr>
+          <w:p>
+            <w:pPr>
+              <w:rPr>
+                <w:vertAlign w:val="baseline"/>
+              </w:rPr>
+            </w:pPr>
+          </w:p>
+        </w:tc>
+      </w:tr>
+      <w:tr>
+        <w:tblPrEx>
+          <w:tblBorders>
+            <w:top w:val="single" w:color="auto" w:sz="4" w:space="0"/>
+            <w:left w:val="single" w:color="auto" w:sz="4" w:space="0"/>
+            <w:bottom w:val="single" w:color="auto" w:sz="4" w:space="0"/>
+            <w:right w:val="single" w:color="auto" w:sz="4" w:space="0"/>
+            <w:insideH w:val="single" w:color="auto" w:sz="4" w:space="0"/>
+            <w:insideV w:val="single" w:color="auto" w:sz="4" w:space="0"/>
+          </w:tblBorders>
+        </w:tblPrEx>
+        <w:tc>
+          <w:tcPr>
+            <w:tcW w:w="2394" w:type="dxa"/>
+          </w:tcPr>
+          <w:p>
+            <w:pPr>
+              <w:rPr>
+                <w:vertAlign w:val="baseline"/>
+              </w:rPr>
+            </w:pPr>
+          </w:p>
+        </w:tc>
+        <w:tc>
+          <w:tcPr>
+            <w:tcW w:w="2394" w:type="dxa"/>
+          </w:tcPr>
+          <w:p>
+            <w:pPr>
+              <w:rPr>
+                <w:vertAlign w:val="baseline"/>
+              </w:rPr>
+            </w:pPr>
+          </w:p>
+        </w:tc>
+        <w:tc>
+          <w:tcPr>
+            <w:tcW w:w="2394" w:type="dxa"/>
+          </w:tcPr>
+          <w:p>
+            <w:pPr>
+              <w:rPr>
+                <w:vertAlign w:val="baseline"/>
+              </w:rPr>
+            </w:pPr>
+          </w:p>
+        </w:tc>
+        <w:tc>
+          <w:tcPr>
+            <w:tcW w:w="2394" w:type="dxa"/>
+          </w:tcPr>
+          <w:p>
+            <w:pPr>
+              <w:rPr>
+                <w:vertAlign w:val="baseline"/>
+              </w:rPr>
+            </w:pPr>
+          </w:p>
+        </w:tc>
+      </w:tr>
+    </w:tbl>
+    <w:p/>
+    <w:p/>
+    <w:p/>
     <w:p>
       <w:r>
         <w:t>*Kelanjutan ( UNDEFINE YET )*</w:t>
@@ -373,12 +1134,11 @@
         </w:rPr>
         <w:t>Ada seorang teman yang memberikan dia task/mission.</w:t>
       </w:r>
-      <w:bookmarkStart w:id="0" w:name="_GoBack"/>
-      <w:bookmarkEnd w:id="0"/>
     </w:p>
     <w:p>
       <w:pPr>
         <w:numPr>
+          <w:ilvl w:val="0"/>
           <w:numId w:val="0"/>
         </w:numPr>
         <w:spacing w:after="160" w:line="259" w:lineRule="auto"/>
@@ -403,7 +1163,7 @@
     </w:p>
     <w:p>
       <w:pPr>
-        <w:pStyle w:val="4"/>
+        <w:pStyle w:val="5"/>
         <w:numPr>
           <w:ilvl w:val="0"/>
           <w:numId w:val="2"/>
@@ -415,7 +1175,7 @@
     </w:p>
     <w:p>
       <w:pPr>
-        <w:pStyle w:val="4"/>
+        <w:pStyle w:val="5"/>
         <w:numPr>
           <w:ilvl w:val="0"/>
           <w:numId w:val="2"/>
@@ -918,7 +1678,26 @@
       </w:tblCellMar>
     </w:tblPr>
   </w:style>
-  <w:style w:type="paragraph" w:styleId="4">
+  <w:style w:type="table" w:styleId="4">
+    <w:name w:val="Table Grid"/>
+    <w:basedOn w:val="3"/>
+    <w:uiPriority w:val="39"/>
+    <w:pPr>
+      <w:widowControl w:val="0"/>
+      <w:jc w:val="both"/>
+    </w:pPr>
+    <w:tblPr>
+      <w:tblBorders>
+        <w:top w:val="single" w:color="auto" w:sz="4" w:space="0"/>
+        <w:left w:val="single" w:color="auto" w:sz="4" w:space="0"/>
+        <w:bottom w:val="single" w:color="auto" w:sz="4" w:space="0"/>
+        <w:right w:val="single" w:color="auto" w:sz="4" w:space="0"/>
+        <w:insideH w:val="single" w:color="auto" w:sz="4" w:space="0"/>
+        <w:insideV w:val="single" w:color="auto" w:sz="4" w:space="0"/>
+      </w:tblBorders>
+    </w:tblPr>
+  </w:style>
+  <w:style w:type="paragraph" w:styleId="5">
     <w:name w:val="List Paragraph"/>
     <w:basedOn w:val="1"/>
     <w:qFormat/>

</xml_diff>